<commit_message>
uploaded the draft for ch 7 and the updated final version do that includes Llama 3.1 8B
</commit_message>
<xml_diff>
--- a/1-Documentation/1-Drafts/chapter 7/chapter 7 draft.docx
+++ b/1-Documentation/1-Drafts/chapter 7/chapter 7 draft.docx
@@ -38,26 +38,6 @@
     </w:p>
     <w:p>
       <w:pPr>
-        <w:spacing w:line="360" w:lineRule="auto"/>
-        <w:ind w:firstLine="720"/>
-        <w:jc w:val="both"/>
-        <w:rPr>
-          <w:rFonts w:ascii="Times New Roman" w:eastAsia="Calibri" w:hAnsi="Times New Roman" w:cs="Times New Roman"/>
-          <w:kern w:val="0"/>
-          <w14:ligatures w14:val="none"/>
-        </w:rPr>
-      </w:pPr>
-      <w:r>
-        <w:rPr>
-          <w:rFonts w:ascii="Times New Roman" w:eastAsia="Calibri" w:hAnsi="Times New Roman" w:cs="Times New Roman"/>
-          <w:kern w:val="0"/>
-          <w14:ligatures w14:val="none"/>
-        </w:rPr>
-        <w:t>The conclusion is a required part that closes the document with a brief summary of the study including the problems found and the proposed solution. Most importantly, it should recommend to the readers the benefits of pursuing the project based on the researcher’s analysis.</w:t>
-      </w:r>
-    </w:p>
-    <w:p>
-      <w:pPr>
         <w:keepNext/>
         <w:numPr>
           <w:ilvl w:val="1"/>
@@ -94,10 +74,33 @@
     <w:p>
       <w:pPr>
         <w:keepNext/>
-        <w:numPr>
-          <w:ilvl w:val="1"/>
-          <w:numId w:val="1"/>
-        </w:numPr>
+        <w:spacing w:before="360" w:after="120" w:line="480" w:lineRule="auto"/>
+        <w:ind w:left="360"/>
+        <w:jc w:val="both"/>
+        <w:outlineLvl w:val="1"/>
+        <w:rPr>
+          <w:rFonts w:ascii="Times New Roman" w:eastAsia="Times New Roman" w:hAnsi="Times New Roman" w:cs="Arial"/>
+          <w:iCs/>
+          <w:kern w:val="0"/>
+          <w:szCs w:val="28"/>
+          <w14:ligatures w14:val="none"/>
+        </w:rPr>
+      </w:pPr>
+      <w:bookmarkStart w:id="2" w:name="_Toc87344720"/>
+      <w:r>
+        <w:rPr>
+          <w:rFonts w:ascii="Times New Roman" w:eastAsia="Times New Roman" w:hAnsi="Times New Roman" w:cs="Arial"/>
+          <w:iCs/>
+          <w:kern w:val="0"/>
+          <w:szCs w:val="28"/>
+          <w14:ligatures w14:val="none"/>
+        </w:rPr>
+        <w:t>The project successfully delivers a fully operational client–server architecture that enables users to upload files and receive automatically generated questions based on their content. The system is supported by a database that utilizes stored procedures to ensure efficient and secure data handling. The overall architecture is designed to provide high usability, strong modularity, and scalability, allowing for future expansion and integration.</w:t>
+      </w:r>
+    </w:p>
+    <w:p>
+      <w:pPr>
+        <w:keepNext/>
         <w:spacing w:before="360" w:after="120" w:line="480" w:lineRule="auto"/>
         <w:jc w:val="both"/>
         <w:outlineLvl w:val="1"/>
@@ -111,7 +114,18 @@
           <w14:ligatures w14:val="none"/>
         </w:rPr>
       </w:pPr>
-      <w:bookmarkStart w:id="2" w:name="_Toc87344720"/>
+      <w:r>
+        <w:rPr>
+          <w:rFonts w:ascii="Times New Roman" w:eastAsia="Times New Roman" w:hAnsi="Times New Roman" w:cs="Arial"/>
+          <w:b/>
+          <w:bCs/>
+          <w:iCs/>
+          <w:kern w:val="0"/>
+          <w:szCs w:val="28"/>
+          <w14:ligatures w14:val="none"/>
+        </w:rPr>
+        <w:t xml:space="preserve">1.2 </w:t>
+      </w:r>
       <w:r>
         <w:rPr>
           <w:rFonts w:ascii="Times New Roman" w:eastAsia="Times New Roman" w:hAnsi="Times New Roman" w:cs="Arial"/>
@@ -145,21 +159,15 @@
         <w:t xml:space="preserve"> </w:t>
       </w:r>
       <w:r>
-        <w:t xml:space="preserve">Hardware limitations have caused us to need to only be able to fine tune a small AI model like </w:t>
+        <w:t xml:space="preserve">Due to hardware constraints, the system is currently limited to deploying only small to medium-sized models, </w:t>
       </w:r>
-      <w:proofErr w:type="spellStart"/>
+      <w:proofErr w:type="gramStart"/>
       <w:r>
-        <w:t>Tinyllama</w:t>
+        <w:t>These</w:t>
       </w:r>
-      <w:proofErr w:type="spellEnd"/>
+      <w:proofErr w:type="gramEnd"/>
       <w:r>
-        <w:t xml:space="preserve"> and use either small or medium models </w:t>
-      </w:r>
-      <w:r>
-        <w:t xml:space="preserve">like GPT-OSS 20B </w:t>
-      </w:r>
-      <w:r>
-        <w:t>in deployment.</w:t>
+        <w:t xml:space="preserve"> limitations restrict the use of larger, more capable models that could further improve performance and response quality.</w:t>
       </w:r>
     </w:p>
     <w:p>
@@ -183,36 +191,57 @@
         </w:rPr>
         <w:t>Expansion:</w:t>
       </w:r>
+    </w:p>
+    <w:p>
+      <w:pPr>
+        <w:pStyle w:val="ListParagraph"/>
+      </w:pPr>
+    </w:p>
+    <w:p>
+      <w:pPr>
+        <w:pStyle w:val="NormalWeb"/>
+      </w:pPr>
       <w:r>
         <w:t xml:space="preserve"> </w:t>
       </w:r>
       <w:r>
-        <w:t>There are many ways to expand the project in the future</w:t>
-      </w:r>
-      <w:r>
-        <w:t>, for starters by upgrading the hardware of the server due to the modular design of the project we can replace the Ai model with a much larger and more capable model like GPT-OSS 120B which also can be further fine tuned to have a better performance.</w:t>
+        <w:t>Future work aims to enhance the system’s functionality, usability, and scalability. Planned features include a personal user dashboard that provides learning analytics such as quiz generation statistics, quiz type distribution, and average correctness rates.</w:t>
       </w:r>
     </w:p>
     <w:p>
       <w:pPr>
-        <w:pStyle w:val="ListParagraph"/>
-      </w:pPr>
+        <w:pStyle w:val="NormalWeb"/>
+      </w:pPr>
+      <w:r>
+        <w:t xml:space="preserve"> The system will also be extended to support additional question formats, including open-ended questions, and to allow users to upload quizzes and receive structured PDF outputs for improved study and revision.</w:t>
+      </w:r>
     </w:p>
     <w:p>
       <w:pPr>
         <w:pStyle w:val="NormalWeb"/>
-        <w:ind w:left="720"/>
-      </w:pPr>
-      <w:proofErr w:type="gramStart"/>
+      </w:pPr>
       <w:r>
-        <w:t>A</w:t>
+        <w:t>Further improvements include developing a mobile-friendly interface and enabling the generation of downloadable, print-friendly learning cards.</w:t>
+      </w:r>
+    </w:p>
+    <w:p>
+      <w:pPr>
+        <w:pStyle w:val="NormalWeb"/>
+      </w:pPr>
+      <w:r>
+        <w:t xml:space="preserve"> On an institutional level, the system may be integrated into university and school e-learning platforms. From a technical perspective, scalability can be improved through multi-GPU server deployment to support higher user loads and larger models, alongside replacing </w:t>
+      </w:r>
+      <w:proofErr w:type="spellStart"/>
+      <w:r>
+        <w:t>LLaMA</w:t>
+      </w:r>
+      <w:proofErr w:type="spellEnd"/>
+      <w:r>
+        <w:t xml:space="preserve"> 3.1 8B with a more advanced large language model to improve response quality. Additionally, virtual </w:t>
       </w:r>
       <w:r>
-        <w:t>dditionally</w:t>
-      </w:r>
-      <w:proofErr w:type="gramEnd"/>
-      <w:r>
-        <w:t xml:space="preserve"> a more mobile oriented version of the web based front end can be </w:t>
+        <w:lastRenderedPageBreak/>
+        <w:t>exam halls with time and access controls can be introduced to support formal assessment scenarios.</w:t>
       </w:r>
     </w:p>
     <w:sectPr>
@@ -377,6 +406,155 @@
     </w:lvl>
   </w:abstractNum>
   <w:abstractNum w:abstractNumId="1" w15:restartNumberingAfterBreak="0">
+    <w:nsid w:val="69116DB1"/>
+    <w:multiLevelType w:val="multilevel"/>
+    <w:tmpl w:val="EB9C82A0"/>
+    <w:lvl w:ilvl="0">
+      <w:start w:val="1"/>
+      <w:numFmt w:val="bullet"/>
+      <w:lvlText w:val=""/>
+      <w:lvlJc w:val="left"/>
+      <w:pPr>
+        <w:tabs>
+          <w:tab w:val="num" w:pos="720"/>
+        </w:tabs>
+        <w:ind w:left="720" w:hanging="360"/>
+      </w:pPr>
+      <w:rPr>
+        <w:rFonts w:ascii="Symbol" w:hAnsi="Symbol" w:hint="default"/>
+        <w:sz w:val="20"/>
+      </w:rPr>
+    </w:lvl>
+    <w:lvl w:ilvl="1" w:tentative="1">
+      <w:start w:val="1"/>
+      <w:numFmt w:val="bullet"/>
+      <w:lvlText w:val="o"/>
+      <w:lvlJc w:val="left"/>
+      <w:pPr>
+        <w:tabs>
+          <w:tab w:val="num" w:pos="1440"/>
+        </w:tabs>
+        <w:ind w:left="1440" w:hanging="360"/>
+      </w:pPr>
+      <w:rPr>
+        <w:rFonts w:ascii="Courier New" w:hAnsi="Courier New" w:hint="default"/>
+        <w:sz w:val="20"/>
+      </w:rPr>
+    </w:lvl>
+    <w:lvl w:ilvl="2" w:tentative="1">
+      <w:start w:val="1"/>
+      <w:numFmt w:val="bullet"/>
+      <w:lvlText w:val=""/>
+      <w:lvlJc w:val="left"/>
+      <w:pPr>
+        <w:tabs>
+          <w:tab w:val="num" w:pos="2160"/>
+        </w:tabs>
+        <w:ind w:left="2160" w:hanging="360"/>
+      </w:pPr>
+      <w:rPr>
+        <w:rFonts w:ascii="Wingdings" w:hAnsi="Wingdings" w:hint="default"/>
+        <w:sz w:val="20"/>
+      </w:rPr>
+    </w:lvl>
+    <w:lvl w:ilvl="3" w:tentative="1">
+      <w:start w:val="1"/>
+      <w:numFmt w:val="bullet"/>
+      <w:lvlText w:val=""/>
+      <w:lvlJc w:val="left"/>
+      <w:pPr>
+        <w:tabs>
+          <w:tab w:val="num" w:pos="2880"/>
+        </w:tabs>
+        <w:ind w:left="2880" w:hanging="360"/>
+      </w:pPr>
+      <w:rPr>
+        <w:rFonts w:ascii="Wingdings" w:hAnsi="Wingdings" w:hint="default"/>
+        <w:sz w:val="20"/>
+      </w:rPr>
+    </w:lvl>
+    <w:lvl w:ilvl="4" w:tentative="1">
+      <w:start w:val="1"/>
+      <w:numFmt w:val="bullet"/>
+      <w:lvlText w:val=""/>
+      <w:lvlJc w:val="left"/>
+      <w:pPr>
+        <w:tabs>
+          <w:tab w:val="num" w:pos="3600"/>
+        </w:tabs>
+        <w:ind w:left="3600" w:hanging="360"/>
+      </w:pPr>
+      <w:rPr>
+        <w:rFonts w:ascii="Wingdings" w:hAnsi="Wingdings" w:hint="default"/>
+        <w:sz w:val="20"/>
+      </w:rPr>
+    </w:lvl>
+    <w:lvl w:ilvl="5" w:tentative="1">
+      <w:start w:val="1"/>
+      <w:numFmt w:val="bullet"/>
+      <w:lvlText w:val=""/>
+      <w:lvlJc w:val="left"/>
+      <w:pPr>
+        <w:tabs>
+          <w:tab w:val="num" w:pos="4320"/>
+        </w:tabs>
+        <w:ind w:left="4320" w:hanging="360"/>
+      </w:pPr>
+      <w:rPr>
+        <w:rFonts w:ascii="Wingdings" w:hAnsi="Wingdings" w:hint="default"/>
+        <w:sz w:val="20"/>
+      </w:rPr>
+    </w:lvl>
+    <w:lvl w:ilvl="6" w:tentative="1">
+      <w:start w:val="1"/>
+      <w:numFmt w:val="bullet"/>
+      <w:lvlText w:val=""/>
+      <w:lvlJc w:val="left"/>
+      <w:pPr>
+        <w:tabs>
+          <w:tab w:val="num" w:pos="5040"/>
+        </w:tabs>
+        <w:ind w:left="5040" w:hanging="360"/>
+      </w:pPr>
+      <w:rPr>
+        <w:rFonts w:ascii="Wingdings" w:hAnsi="Wingdings" w:hint="default"/>
+        <w:sz w:val="20"/>
+      </w:rPr>
+    </w:lvl>
+    <w:lvl w:ilvl="7" w:tentative="1">
+      <w:start w:val="1"/>
+      <w:numFmt w:val="bullet"/>
+      <w:lvlText w:val=""/>
+      <w:lvlJc w:val="left"/>
+      <w:pPr>
+        <w:tabs>
+          <w:tab w:val="num" w:pos="5760"/>
+        </w:tabs>
+        <w:ind w:left="5760" w:hanging="360"/>
+      </w:pPr>
+      <w:rPr>
+        <w:rFonts w:ascii="Wingdings" w:hAnsi="Wingdings" w:hint="default"/>
+        <w:sz w:val="20"/>
+      </w:rPr>
+    </w:lvl>
+    <w:lvl w:ilvl="8" w:tentative="1">
+      <w:start w:val="1"/>
+      <w:numFmt w:val="bullet"/>
+      <w:lvlText w:val=""/>
+      <w:lvlJc w:val="left"/>
+      <w:pPr>
+        <w:tabs>
+          <w:tab w:val="num" w:pos="6480"/>
+        </w:tabs>
+        <w:ind w:left="6480" w:hanging="360"/>
+      </w:pPr>
+      <w:rPr>
+        <w:rFonts w:ascii="Wingdings" w:hAnsi="Wingdings" w:hint="default"/>
+        <w:sz w:val="20"/>
+      </w:rPr>
+    </w:lvl>
+  </w:abstractNum>
+  <w:abstractNum w:abstractNumId="2" w15:restartNumberingAfterBreak="0">
     <w:nsid w:val="7DF27946"/>
     <w:multiLevelType w:val="multilevel"/>
     <w:tmpl w:val="E6A4E76C"/>
@@ -490,10 +668,13 @@
     </w:lvl>
   </w:abstractNum>
   <w:num w:numId="1" w16cid:durableId="942417278">
-    <w:abstractNumId w:val="1"/>
+    <w:abstractNumId w:val="2"/>
   </w:num>
   <w:num w:numId="2" w16cid:durableId="1037311849">
     <w:abstractNumId w:val="0"/>
+  </w:num>
+  <w:num w:numId="3" w16cid:durableId="1483886820">
+    <w:abstractNumId w:val="1"/>
   </w:num>
 </w:numbering>
 </file>
@@ -1101,7 +1282,6 @@
   <w:style w:type="character" w:default="1" w:styleId="DefaultParagraphFont">
     <w:name w:val="Default Paragraph Font"/>
     <w:uiPriority w:val="1"/>
-    <w:semiHidden/>
     <w:unhideWhenUsed/>
   </w:style>
   <w:style w:type="table" w:default="1" w:styleId="TableNormal">

</xml_diff>